<commit_message>
Home stretch, almost done
</commit_message>
<xml_diff>
--- a/Model-Assignment-2/Assignment 2_Bernier.docx
+++ b/Model-Assignment-2/Assignment 2_Bernier.docx
@@ -5162,60 +5162,215 @@
       <w:r>
         <w:rPr>
           <w:rFonts w:cstheme="minorHAnsi"/>
+          <w:sz w:val="32"/>
+          <w:szCs w:val="32"/>
+        </w:rPr>
+        <w:t>R-Squared: 0.</w:t>
+      </w:r>
+      <w:r>
+        <w:rPr>
+          <w:rFonts w:cstheme="minorHAnsi"/>
+          <w:sz w:val="32"/>
+          <w:szCs w:val="32"/>
+        </w:rPr>
+        <w:t>7</w:t>
+      </w:r>
+      <w:r>
+        <w:rPr>
+          <w:rFonts w:cstheme="minorHAnsi"/>
+          <w:sz w:val="32"/>
+          <w:szCs w:val="32"/>
+        </w:rPr>
+        <w:t>94</w:t>
+      </w:r>
+    </w:p>
+    <w:p>
+      <w:pPr>
+        <w:pStyle w:val="ListParagraph"/>
+        <w:numPr>
+          <w:ilvl w:val="2"/>
+          <w:numId w:val="6"/>
+        </w:numPr>
+        <w:autoSpaceDE w:val="0"/>
+        <w:autoSpaceDN w:val="0"/>
+        <w:adjustRightInd w:val="0"/>
+        <w:spacing w:after="0" w:line="240" w:lineRule="auto"/>
+        <w:rPr>
+          <w:rFonts w:cstheme="minorHAnsi"/>
+          <w:color w:val="000000"/>
+        </w:rPr>
+      </w:pPr>
+      <w:r>
+        <w:rPr>
+          <w:rFonts w:cstheme="minorHAnsi"/>
+          <w:color w:val="000000"/>
+        </w:rPr>
+        <w:t xml:space="preserve">This model accounts for </w:t>
+      </w:r>
+      <w:r>
+        <w:rPr>
+          <w:rFonts w:cstheme="minorHAnsi"/>
+          <w:color w:val="000000"/>
+        </w:rPr>
+        <w:t>7</w:t>
+      </w:r>
+      <w:r>
+        <w:rPr>
+          <w:rFonts w:cstheme="minorHAnsi"/>
+          <w:color w:val="000000"/>
+        </w:rPr>
+        <w:t>9</w:t>
+      </w:r>
+      <w:r>
+        <w:rPr>
+          <w:rFonts w:cstheme="minorHAnsi"/>
+          <w:color w:val="000000"/>
+        </w:rPr>
+        <w:t>.</w:t>
+      </w:r>
+      <w:r>
+        <w:rPr>
+          <w:rFonts w:cstheme="minorHAnsi"/>
+          <w:color w:val="000000"/>
+        </w:rPr>
+        <w:t>4</w:t>
+      </w:r>
+      <w:r>
+        <w:rPr>
+          <w:rFonts w:cstheme="minorHAnsi"/>
+          <w:color w:val="000000"/>
+        </w:rPr>
+        <w:t xml:space="preserve">% of the variance in </w:t>
+      </w:r>
+      <w:proofErr w:type="spellStart"/>
+      <w:r>
+        <w:rPr>
+          <w:rFonts w:cstheme="minorHAnsi"/>
+          <w:color w:val="000000"/>
+        </w:rPr>
+        <w:t>SalePrice</w:t>
+      </w:r>
+      <w:proofErr w:type="spellEnd"/>
+      <w:r>
+        <w:rPr>
+          <w:rFonts w:cstheme="minorHAnsi"/>
+          <w:color w:val="000000"/>
+        </w:rPr>
+        <w:t>.</w:t>
+      </w:r>
+    </w:p>
+    <w:p>
+      <w:pPr>
+        <w:pStyle w:val="ListParagraph"/>
+        <w:numPr>
+          <w:ilvl w:val="2"/>
+          <w:numId w:val="6"/>
+        </w:numPr>
+        <w:autoSpaceDE w:val="0"/>
+        <w:autoSpaceDN w:val="0"/>
+        <w:adjustRightInd w:val="0"/>
+        <w:spacing w:after="0" w:line="240" w:lineRule="auto"/>
+        <w:rPr>
+          <w:rFonts w:cstheme="minorHAnsi"/>
+          <w:color w:val="000000"/>
+        </w:rPr>
+      </w:pPr>
+      <w:r>
+        <w:rPr>
+          <w:rFonts w:cstheme="minorHAnsi"/>
+        </w:rPr>
+        <w:t xml:space="preserve">This model fits better than either of the simple linear regressions. There is a </w:t>
+      </w:r>
+      <w:r>
+        <w:rPr>
+          <w:rFonts w:cstheme="minorHAnsi"/>
+        </w:rPr>
+        <w:t>0.1</w:t>
+      </w:r>
+      <w:r>
+        <w:rPr>
+          <w:rFonts w:cstheme="minorHAnsi"/>
+        </w:rPr>
+        <w:t>9</w:t>
+      </w:r>
+      <w:r>
+        <w:rPr>
+          <w:rFonts w:cstheme="minorHAnsi"/>
+        </w:rPr>
+        <w:t xml:space="preserve"> increase in r-squared</w:t>
+      </w:r>
+      <w:r>
+        <w:rPr>
+          <w:rFonts w:cstheme="minorHAnsi"/>
+          <w:color w:val="000000"/>
+        </w:rPr>
+        <w:t xml:space="preserve"> </w:t>
+      </w:r>
+      <w:r>
+        <w:rPr>
+          <w:rFonts w:cstheme="minorHAnsi"/>
+          <w:color w:val="000000"/>
+        </w:rPr>
+        <w:t xml:space="preserve">from model 1 to model </w:t>
+      </w:r>
+      <w:r>
+        <w:rPr>
+          <w:rFonts w:cstheme="minorHAnsi"/>
+          <w:color w:val="000000"/>
+        </w:rPr>
+        <w:t>4</w:t>
+      </w:r>
+      <w:r>
+        <w:rPr>
+          <w:rFonts w:cstheme="minorHAnsi"/>
+          <w:color w:val="000000"/>
+        </w:rPr>
+        <w:t>. That means that our multiple linear regression explains an extra 1</w:t>
+      </w:r>
+      <w:r>
+        <w:rPr>
+          <w:rFonts w:cstheme="minorHAnsi"/>
+          <w:color w:val="000000"/>
+        </w:rPr>
+        <w:t>9</w:t>
+      </w:r>
+      <w:r>
+        <w:rPr>
+          <w:rFonts w:cstheme="minorHAnsi"/>
+          <w:color w:val="000000"/>
+        </w:rPr>
+        <w:t>% of sale price variance in comparison to the simple linear regression using only total square footage.</w:t>
+      </w:r>
+      <w:r>
+        <w:rPr>
+          <w:rFonts w:cstheme="minorHAnsi"/>
           <w:highlight w:val="yellow"/>
         </w:rPr>
-        <w:t xml:space="preserve">Report and interpret the R-squared value in the context of this problem.  </w:t>
-      </w:r>
-      <w:r>
-        <w:rPr>
-          <w:rFonts w:cstheme="minorHAnsi"/>
-          <w:color w:val="000000"/>
-          <w:highlight w:val="yellow"/>
-        </w:rPr>
-        <w:t xml:space="preserve">Does this multiple linear regression model fit better than the simple linear regression models?  How do you know?    Calculate the difference between R-squared for Model </w:t>
-      </w:r>
-      <w:r>
-        <w:rPr>
-          <w:rFonts w:cstheme="minorHAnsi"/>
-          <w:color w:val="000000"/>
-          <w:highlight w:val="yellow"/>
-        </w:rPr>
-        <w:t>4</w:t>
-      </w:r>
-      <w:r>
-        <w:rPr>
-          <w:rFonts w:cstheme="minorHAnsi"/>
-          <w:color w:val="000000"/>
-          <w:highlight w:val="yellow"/>
-        </w:rPr>
-        <w:t xml:space="preserve"> and R-squared for Model </w:t>
-      </w:r>
-      <w:r>
-        <w:rPr>
-          <w:rFonts w:cstheme="minorHAnsi"/>
-          <w:color w:val="000000"/>
-          <w:highlight w:val="yellow"/>
-        </w:rPr>
-        <w:t>3</w:t>
-      </w:r>
-      <w:r>
-        <w:rPr>
-          <w:rFonts w:cstheme="minorHAnsi"/>
-          <w:color w:val="000000"/>
-          <w:highlight w:val="yellow"/>
-        </w:rPr>
-        <w:t xml:space="preserve">.   How would you interpret this difference?  </w:t>
-      </w:r>
-      <w:r>
-        <w:rPr>
-          <w:rFonts w:cstheme="minorHAnsi"/>
-          <w:color w:val="000000"/>
-          <w:highlight w:val="yellow"/>
-        </w:rPr>
-        <w:t xml:space="preserve"> Does your variable of choice help to improve the model’s explanatory ability?</w:t>
-      </w:r>
-      <w:bookmarkStart w:id="0" w:name="_GoBack"/>
-      <w:bookmarkEnd w:id="0"/>
+        <w:t xml:space="preserve"> </w:t>
+      </w:r>
+    </w:p>
+    <w:p>
+      <w:pPr>
+        <w:pStyle w:val="ListParagraph"/>
+        <w:numPr>
+          <w:ilvl w:val="2"/>
+          <w:numId w:val="6"/>
+        </w:numPr>
+        <w:autoSpaceDE w:val="0"/>
+        <w:autoSpaceDN w:val="0"/>
+        <w:adjustRightInd w:val="0"/>
+        <w:spacing w:after="0" w:line="240" w:lineRule="auto"/>
+        <w:rPr>
+          <w:rFonts w:cstheme="minorHAnsi"/>
+          <w:color w:val="000000"/>
+        </w:rPr>
+      </w:pPr>
+      <w:r>
+        <w:rPr>
+          <w:rFonts w:cstheme="minorHAnsi"/>
+        </w:rPr>
+        <w:t>R-squared increase vs model 3: 0.028. The addition of Garage Area accounts for an additional 2.8% of the variation in Sale Price. This variable provides a modest increase over model 3.</w:t>
+      </w:r>
     </w:p>
     <w:p>
       <w:pPr>
@@ -5232,11 +5387,919 @@
           <w:rFonts w:cstheme="minorHAnsi"/>
         </w:rPr>
       </w:pPr>
-      <w:r>
-        <w:rPr>
-          <w:rFonts w:cstheme="minorHAnsi"/>
-        </w:rPr>
-        <w:t>Report the coefficient and ANOVA Tables.  Specify the hypotheses associated with each coefficient of the model and the hypothesis for the omnibus model.  Conduct and interpret the hypothesis tests.</w:t>
+    </w:p>
+    <w:p>
+      <w:pPr>
+        <w:pStyle w:val="ListParagraph"/>
+        <w:autoSpaceDE w:val="0"/>
+        <w:autoSpaceDN w:val="0"/>
+        <w:adjustRightInd w:val="0"/>
+        <w:spacing w:after="0" w:line="240" w:lineRule="auto"/>
+        <w:ind w:left="1080"/>
+        <w:rPr>
+          <w:rFonts w:cstheme="minorHAnsi"/>
+        </w:rPr>
+      </w:pPr>
+      <w:r>
+        <w:rPr>
+          <w:noProof/>
+        </w:rPr>
+        <w:drawing>
+          <wp:inline distT="0" distB="0" distL="0" distR="0" wp14:anchorId="17A69CF4" wp14:editId="53FB9E69">
+            <wp:extent cx="4857750" cy="1781175"/>
+            <wp:effectExtent l="19050" t="19050" r="19050" b="28575"/>
+            <wp:docPr id="19" name="Picture 19"/>
+            <wp:cNvGraphicFramePr>
+              <a:graphicFrameLocks xmlns:a="http://schemas.openxmlformats.org/drawingml/2006/main" noChangeAspect="1"/>
+            </wp:cNvGraphicFramePr>
+            <a:graphic xmlns:a="http://schemas.openxmlformats.org/drawingml/2006/main">
+              <a:graphicData uri="http://schemas.openxmlformats.org/drawingml/2006/picture">
+                <pic:pic xmlns:pic="http://schemas.openxmlformats.org/drawingml/2006/picture">
+                  <pic:nvPicPr>
+                    <pic:cNvPr id="1" name=""/>
+                    <pic:cNvPicPr/>
+                  </pic:nvPicPr>
+                  <pic:blipFill>
+                    <a:blip r:embed="rId22"/>
+                    <a:stretch>
+                      <a:fillRect/>
+                    </a:stretch>
+                  </pic:blipFill>
+                  <pic:spPr>
+                    <a:xfrm>
+                      <a:off x="0" y="0"/>
+                      <a:ext cx="4857750" cy="1781175"/>
+                    </a:xfrm>
+                    <a:prstGeom prst="rect">
+                      <a:avLst/>
+                    </a:prstGeom>
+                    <a:ln>
+                      <a:solidFill>
+                        <a:schemeClr val="tx1"/>
+                      </a:solidFill>
+                    </a:ln>
+                  </pic:spPr>
+                </pic:pic>
+              </a:graphicData>
+            </a:graphic>
+          </wp:inline>
+        </w:drawing>
+      </w:r>
+    </w:p>
+    <w:p>
+      <w:pPr>
+        <w:pStyle w:val="ListParagraph"/>
+        <w:autoSpaceDE w:val="0"/>
+        <w:autoSpaceDN w:val="0"/>
+        <w:adjustRightInd w:val="0"/>
+        <w:spacing w:after="0" w:line="240" w:lineRule="auto"/>
+        <w:ind w:left="1080"/>
+        <w:rPr>
+          <w:rFonts w:cstheme="minorHAnsi"/>
+        </w:rPr>
+      </w:pPr>
+      <w:r>
+        <w:rPr>
+          <w:noProof/>
+        </w:rPr>
+        <w:drawing>
+          <wp:inline distT="0" distB="0" distL="0" distR="0" wp14:anchorId="2EB85CE1" wp14:editId="3089F6FA">
+            <wp:extent cx="4819650" cy="1457325"/>
+            <wp:effectExtent l="19050" t="19050" r="19050" b="28575"/>
+            <wp:docPr id="20" name="Picture 20"/>
+            <wp:cNvGraphicFramePr>
+              <a:graphicFrameLocks xmlns:a="http://schemas.openxmlformats.org/drawingml/2006/main" noChangeAspect="1"/>
+            </wp:cNvGraphicFramePr>
+            <a:graphic xmlns:a="http://schemas.openxmlformats.org/drawingml/2006/main">
+              <a:graphicData uri="http://schemas.openxmlformats.org/drawingml/2006/picture">
+                <pic:pic xmlns:pic="http://schemas.openxmlformats.org/drawingml/2006/picture">
+                  <pic:nvPicPr>
+                    <pic:cNvPr id="1" name=""/>
+                    <pic:cNvPicPr/>
+                  </pic:nvPicPr>
+                  <pic:blipFill>
+                    <a:blip r:embed="rId23"/>
+                    <a:stretch>
+                      <a:fillRect/>
+                    </a:stretch>
+                  </pic:blipFill>
+                  <pic:spPr>
+                    <a:xfrm>
+                      <a:off x="0" y="0"/>
+                      <a:ext cx="4819650" cy="1457325"/>
+                    </a:xfrm>
+                    <a:prstGeom prst="rect">
+                      <a:avLst/>
+                    </a:prstGeom>
+                    <a:ln>
+                      <a:solidFill>
+                        <a:schemeClr val="tx1"/>
+                      </a:solidFill>
+                    </a:ln>
+                  </pic:spPr>
+                </pic:pic>
+              </a:graphicData>
+            </a:graphic>
+          </wp:inline>
+        </w:drawing>
+      </w:r>
+    </w:p>
+    <w:p>
+      <w:pPr>
+        <w:pStyle w:val="ListParagraph"/>
+        <w:numPr>
+          <w:ilvl w:val="0"/>
+          <w:numId w:val="14"/>
+        </w:numPr>
+        <w:autoSpaceDE w:val="0"/>
+        <w:autoSpaceDN w:val="0"/>
+        <w:adjustRightInd w:val="0"/>
+        <w:spacing w:after="0" w:line="240" w:lineRule="auto"/>
+        <w:rPr>
+          <w:rFonts w:cstheme="minorHAnsi"/>
+        </w:rPr>
+      </w:pPr>
+      <w:r>
+        <w:rPr>
+          <w:rFonts w:cstheme="minorHAnsi"/>
+        </w:rPr>
+        <w:t>Intercept Hypothesis Test:</w:t>
+      </w:r>
+    </w:p>
+    <w:p>
+      <w:pPr>
+        <w:pStyle w:val="ListParagraph"/>
+        <w:numPr>
+          <w:ilvl w:val="1"/>
+          <w:numId w:val="14"/>
+        </w:numPr>
+        <w:autoSpaceDE w:val="0"/>
+        <w:autoSpaceDN w:val="0"/>
+        <w:adjustRightInd w:val="0"/>
+        <w:spacing w:after="0" w:line="240" w:lineRule="auto"/>
+        <w:rPr>
+          <w:rFonts w:cstheme="minorHAnsi"/>
+        </w:rPr>
+      </w:pPr>
+      <w:r>
+        <w:rPr>
+          <w:rFonts w:cstheme="minorHAnsi"/>
+        </w:rPr>
+        <w:t>H</w:t>
+      </w:r>
+      <w:r>
+        <w:rPr>
+          <w:rFonts w:cstheme="minorHAnsi"/>
+          <w:vertAlign w:val="subscript"/>
+        </w:rPr>
+        <w:t>0</w:t>
+      </w:r>
+      <w:r>
+        <w:rPr>
+          <w:rFonts w:cstheme="minorHAnsi"/>
+        </w:rPr>
+        <w:t xml:space="preserve">: </w:t>
+      </w:r>
+      <w:r>
+        <w:rPr>
+          <w:rFonts w:cstheme="minorHAnsi"/>
+        </w:rPr>
+        <w:t>β</w:t>
+      </w:r>
+      <w:r>
+        <w:rPr>
+          <w:rFonts w:cstheme="minorHAnsi"/>
+          <w:vertAlign w:val="subscript"/>
+        </w:rPr>
+        <w:t>0</w:t>
+      </w:r>
+      <w:r>
+        <w:rPr>
+          <w:rFonts w:cstheme="minorHAnsi"/>
+        </w:rPr>
+        <w:t xml:space="preserve"> = 0</w:t>
+      </w:r>
+    </w:p>
+    <w:p>
+      <w:pPr>
+        <w:pStyle w:val="ListParagraph"/>
+        <w:numPr>
+          <w:ilvl w:val="1"/>
+          <w:numId w:val="14"/>
+        </w:numPr>
+        <w:autoSpaceDE w:val="0"/>
+        <w:autoSpaceDN w:val="0"/>
+        <w:adjustRightInd w:val="0"/>
+        <w:spacing w:after="0" w:line="240" w:lineRule="auto"/>
+        <w:rPr>
+          <w:rFonts w:cstheme="minorHAnsi"/>
+        </w:rPr>
+      </w:pPr>
+      <w:r>
+        <w:rPr>
+          <w:rFonts w:cstheme="minorHAnsi"/>
+        </w:rPr>
+        <w:t>H</w:t>
+      </w:r>
+      <w:r>
+        <w:rPr>
+          <w:rFonts w:cstheme="minorHAnsi"/>
+          <w:vertAlign w:val="subscript"/>
+        </w:rPr>
+        <w:t>A</w:t>
+      </w:r>
+      <w:r>
+        <w:rPr>
+          <w:rFonts w:cstheme="minorHAnsi"/>
+        </w:rPr>
+        <w:t xml:space="preserve">: </w:t>
+      </w:r>
+      <w:r>
+        <w:rPr>
+          <w:rFonts w:cstheme="minorHAnsi"/>
+        </w:rPr>
+        <w:t>β</w:t>
+      </w:r>
+      <w:r>
+        <w:rPr>
+          <w:rFonts w:cstheme="minorHAnsi"/>
+          <w:vertAlign w:val="subscript"/>
+        </w:rPr>
+        <w:t>0</w:t>
+      </w:r>
+      <w:r>
+        <w:rPr>
+          <w:rFonts w:cstheme="minorHAnsi"/>
+        </w:rPr>
+        <w:t xml:space="preserve"> does not equal 0</w:t>
+      </w:r>
+    </w:p>
+    <w:p>
+      <w:pPr>
+        <w:pStyle w:val="ListParagraph"/>
+        <w:numPr>
+          <w:ilvl w:val="1"/>
+          <w:numId w:val="14"/>
+        </w:numPr>
+        <w:autoSpaceDE w:val="0"/>
+        <w:autoSpaceDN w:val="0"/>
+        <w:adjustRightInd w:val="0"/>
+        <w:spacing w:after="0" w:line="240" w:lineRule="auto"/>
+        <w:rPr>
+          <w:rFonts w:cstheme="minorHAnsi"/>
+        </w:rPr>
+      </w:pPr>
+      <w:r>
+        <w:rPr>
+          <w:rFonts w:cstheme="minorHAnsi"/>
+        </w:rPr>
+        <w:t>Reject the null hypothesis at the 0 level</w:t>
+      </w:r>
+    </w:p>
+    <w:p>
+      <w:pPr>
+        <w:pStyle w:val="ListParagraph"/>
+        <w:numPr>
+          <w:ilvl w:val="0"/>
+          <w:numId w:val="14"/>
+        </w:numPr>
+        <w:autoSpaceDE w:val="0"/>
+        <w:autoSpaceDN w:val="0"/>
+        <w:adjustRightInd w:val="0"/>
+        <w:spacing w:after="0" w:line="240" w:lineRule="auto"/>
+        <w:rPr>
+          <w:rFonts w:cstheme="minorHAnsi"/>
+        </w:rPr>
+      </w:pPr>
+      <w:proofErr w:type="spellStart"/>
+      <w:r>
+        <w:rPr>
+          <w:rFonts w:cstheme="minorHAnsi"/>
+        </w:rPr>
+        <w:t>TotalFloorSF</w:t>
+      </w:r>
+      <w:proofErr w:type="spellEnd"/>
+      <w:r>
+        <w:rPr>
+          <w:rFonts w:cstheme="minorHAnsi"/>
+        </w:rPr>
+        <w:t xml:space="preserve"> Hypothesis Test:</w:t>
+      </w:r>
+    </w:p>
+    <w:p>
+      <w:pPr>
+        <w:pStyle w:val="ListParagraph"/>
+        <w:numPr>
+          <w:ilvl w:val="1"/>
+          <w:numId w:val="14"/>
+        </w:numPr>
+        <w:autoSpaceDE w:val="0"/>
+        <w:autoSpaceDN w:val="0"/>
+        <w:adjustRightInd w:val="0"/>
+        <w:spacing w:after="0" w:line="240" w:lineRule="auto"/>
+        <w:rPr>
+          <w:rFonts w:cstheme="minorHAnsi"/>
+        </w:rPr>
+      </w:pPr>
+      <w:r>
+        <w:rPr>
+          <w:rFonts w:cstheme="minorHAnsi"/>
+        </w:rPr>
+        <w:t>H</w:t>
+      </w:r>
+      <w:r>
+        <w:rPr>
+          <w:rFonts w:cstheme="minorHAnsi"/>
+          <w:vertAlign w:val="subscript"/>
+        </w:rPr>
+        <w:t>0</w:t>
+      </w:r>
+      <w:r>
+        <w:rPr>
+          <w:rFonts w:cstheme="minorHAnsi"/>
+        </w:rPr>
+        <w:t xml:space="preserve">: </w:t>
+      </w:r>
+      <w:r>
+        <w:rPr>
+          <w:rFonts w:cstheme="minorHAnsi"/>
+        </w:rPr>
+        <w:t>β</w:t>
+      </w:r>
+      <w:r>
+        <w:rPr>
+          <w:rFonts w:cstheme="minorHAnsi"/>
+          <w:vertAlign w:val="subscript"/>
+        </w:rPr>
+        <w:t>1</w:t>
+      </w:r>
+      <w:r>
+        <w:rPr>
+          <w:rFonts w:cstheme="minorHAnsi"/>
+        </w:rPr>
+        <w:t xml:space="preserve"> = 0</w:t>
+      </w:r>
+    </w:p>
+    <w:p>
+      <w:pPr>
+        <w:pStyle w:val="ListParagraph"/>
+        <w:numPr>
+          <w:ilvl w:val="1"/>
+          <w:numId w:val="14"/>
+        </w:numPr>
+        <w:autoSpaceDE w:val="0"/>
+        <w:autoSpaceDN w:val="0"/>
+        <w:adjustRightInd w:val="0"/>
+        <w:spacing w:after="0" w:line="240" w:lineRule="auto"/>
+        <w:rPr>
+          <w:rFonts w:cstheme="minorHAnsi"/>
+        </w:rPr>
+      </w:pPr>
+      <w:r>
+        <w:rPr>
+          <w:rFonts w:cstheme="minorHAnsi"/>
+        </w:rPr>
+        <w:t>H</w:t>
+      </w:r>
+      <w:r>
+        <w:rPr>
+          <w:rFonts w:cstheme="minorHAnsi"/>
+          <w:vertAlign w:val="subscript"/>
+        </w:rPr>
+        <w:t>A</w:t>
+      </w:r>
+      <w:r>
+        <w:rPr>
+          <w:rFonts w:cstheme="minorHAnsi"/>
+        </w:rPr>
+        <w:t xml:space="preserve">: </w:t>
+      </w:r>
+      <w:r>
+        <w:rPr>
+          <w:rFonts w:cstheme="minorHAnsi"/>
+        </w:rPr>
+        <w:t>β</w:t>
+      </w:r>
+      <w:r>
+        <w:rPr>
+          <w:rFonts w:cstheme="minorHAnsi"/>
+          <w:vertAlign w:val="subscript"/>
+        </w:rPr>
+        <w:t>1</w:t>
+      </w:r>
+      <w:r>
+        <w:rPr>
+          <w:rFonts w:cstheme="minorHAnsi"/>
+        </w:rPr>
+        <w:t xml:space="preserve"> does not equal 0</w:t>
+      </w:r>
+    </w:p>
+    <w:p>
+      <w:pPr>
+        <w:pStyle w:val="ListParagraph"/>
+        <w:numPr>
+          <w:ilvl w:val="1"/>
+          <w:numId w:val="14"/>
+        </w:numPr>
+        <w:autoSpaceDE w:val="0"/>
+        <w:autoSpaceDN w:val="0"/>
+        <w:adjustRightInd w:val="0"/>
+        <w:spacing w:after="0" w:line="240" w:lineRule="auto"/>
+        <w:rPr>
+          <w:rFonts w:cstheme="minorHAnsi"/>
+        </w:rPr>
+      </w:pPr>
+      <w:r>
+        <w:rPr>
+          <w:rFonts w:cstheme="minorHAnsi"/>
+        </w:rPr>
+        <w:t>Reject the null hypothesis at the 0 level</w:t>
+      </w:r>
+    </w:p>
+    <w:p>
+      <w:pPr>
+        <w:pStyle w:val="ListParagraph"/>
+        <w:numPr>
+          <w:ilvl w:val="0"/>
+          <w:numId w:val="14"/>
+        </w:numPr>
+        <w:autoSpaceDE w:val="0"/>
+        <w:autoSpaceDN w:val="0"/>
+        <w:adjustRightInd w:val="0"/>
+        <w:spacing w:after="0" w:line="240" w:lineRule="auto"/>
+        <w:rPr>
+          <w:rFonts w:cstheme="minorHAnsi"/>
+        </w:rPr>
+      </w:pPr>
+      <w:proofErr w:type="spellStart"/>
+      <w:r>
+        <w:rPr>
+          <w:rFonts w:cstheme="minorHAnsi"/>
+        </w:rPr>
+        <w:t>OverallQual</w:t>
+      </w:r>
+      <w:proofErr w:type="spellEnd"/>
+      <w:r>
+        <w:rPr>
+          <w:rFonts w:cstheme="minorHAnsi"/>
+        </w:rPr>
+        <w:t xml:space="preserve"> Hypothesis Test:</w:t>
+      </w:r>
+    </w:p>
+    <w:p>
+      <w:pPr>
+        <w:pStyle w:val="ListParagraph"/>
+        <w:numPr>
+          <w:ilvl w:val="1"/>
+          <w:numId w:val="14"/>
+        </w:numPr>
+        <w:autoSpaceDE w:val="0"/>
+        <w:autoSpaceDN w:val="0"/>
+        <w:adjustRightInd w:val="0"/>
+        <w:spacing w:after="0" w:line="240" w:lineRule="auto"/>
+        <w:rPr>
+          <w:rFonts w:cstheme="minorHAnsi"/>
+        </w:rPr>
+      </w:pPr>
+      <w:r>
+        <w:rPr>
+          <w:rFonts w:cstheme="minorHAnsi"/>
+        </w:rPr>
+        <w:lastRenderedPageBreak/>
+        <w:t>H</w:t>
+      </w:r>
+      <w:r>
+        <w:rPr>
+          <w:rFonts w:cstheme="minorHAnsi"/>
+          <w:vertAlign w:val="subscript"/>
+        </w:rPr>
+        <w:t>0</w:t>
+      </w:r>
+      <w:r>
+        <w:rPr>
+          <w:rFonts w:cstheme="minorHAnsi"/>
+        </w:rPr>
+        <w:t xml:space="preserve">: </w:t>
+      </w:r>
+      <w:r>
+        <w:rPr>
+          <w:rFonts w:cstheme="minorHAnsi"/>
+        </w:rPr>
+        <w:t>β</w:t>
+      </w:r>
+      <w:r>
+        <w:rPr>
+          <w:rFonts w:cstheme="minorHAnsi"/>
+          <w:vertAlign w:val="subscript"/>
+        </w:rPr>
+        <w:t>2</w:t>
+      </w:r>
+      <w:r>
+        <w:rPr>
+          <w:rFonts w:cstheme="minorHAnsi"/>
+        </w:rPr>
+        <w:t xml:space="preserve"> = 0</w:t>
+      </w:r>
+    </w:p>
+    <w:p>
+      <w:pPr>
+        <w:pStyle w:val="ListParagraph"/>
+        <w:numPr>
+          <w:ilvl w:val="1"/>
+          <w:numId w:val="14"/>
+        </w:numPr>
+        <w:autoSpaceDE w:val="0"/>
+        <w:autoSpaceDN w:val="0"/>
+        <w:adjustRightInd w:val="0"/>
+        <w:spacing w:after="0" w:line="240" w:lineRule="auto"/>
+        <w:rPr>
+          <w:rFonts w:cstheme="minorHAnsi"/>
+        </w:rPr>
+      </w:pPr>
+      <w:r>
+        <w:rPr>
+          <w:rFonts w:cstheme="minorHAnsi"/>
+        </w:rPr>
+        <w:t>H</w:t>
+      </w:r>
+      <w:r>
+        <w:rPr>
+          <w:rFonts w:cstheme="minorHAnsi"/>
+          <w:vertAlign w:val="subscript"/>
+        </w:rPr>
+        <w:t>A</w:t>
+      </w:r>
+      <w:r>
+        <w:rPr>
+          <w:rFonts w:cstheme="minorHAnsi"/>
+        </w:rPr>
+        <w:t xml:space="preserve">: </w:t>
+      </w:r>
+      <w:r>
+        <w:rPr>
+          <w:rFonts w:cstheme="minorHAnsi"/>
+        </w:rPr>
+        <w:t>β</w:t>
+      </w:r>
+      <w:r>
+        <w:rPr>
+          <w:rFonts w:cstheme="minorHAnsi"/>
+          <w:vertAlign w:val="subscript"/>
+        </w:rPr>
+        <w:t>2</w:t>
+      </w:r>
+      <w:r>
+        <w:rPr>
+          <w:rFonts w:cstheme="minorHAnsi"/>
+        </w:rPr>
+        <w:t xml:space="preserve"> does not equal 0</w:t>
+      </w:r>
+    </w:p>
+    <w:p>
+      <w:pPr>
+        <w:pStyle w:val="ListParagraph"/>
+        <w:numPr>
+          <w:ilvl w:val="1"/>
+          <w:numId w:val="14"/>
+        </w:numPr>
+        <w:autoSpaceDE w:val="0"/>
+        <w:autoSpaceDN w:val="0"/>
+        <w:adjustRightInd w:val="0"/>
+        <w:spacing w:after="0" w:line="240" w:lineRule="auto"/>
+        <w:rPr>
+          <w:rFonts w:cstheme="minorHAnsi"/>
+        </w:rPr>
+      </w:pPr>
+      <w:r>
+        <w:rPr>
+          <w:rFonts w:cstheme="minorHAnsi"/>
+        </w:rPr>
+        <w:t>Reject the null hypothesis at the 0 level</w:t>
+      </w:r>
+    </w:p>
+    <w:p>
+      <w:pPr>
+        <w:pStyle w:val="ListParagraph"/>
+        <w:numPr>
+          <w:ilvl w:val="0"/>
+          <w:numId w:val="14"/>
+        </w:numPr>
+        <w:autoSpaceDE w:val="0"/>
+        <w:autoSpaceDN w:val="0"/>
+        <w:adjustRightInd w:val="0"/>
+        <w:spacing w:after="0" w:line="240" w:lineRule="auto"/>
+        <w:rPr>
+          <w:rFonts w:cstheme="minorHAnsi"/>
+        </w:rPr>
+      </w:pPr>
+      <w:proofErr w:type="spellStart"/>
+      <w:r>
+        <w:rPr>
+          <w:rFonts w:cstheme="minorHAnsi"/>
+        </w:rPr>
+        <w:t>GarageArea</w:t>
+      </w:r>
+      <w:proofErr w:type="spellEnd"/>
+      <w:r>
+        <w:rPr>
+          <w:rFonts w:cstheme="minorHAnsi"/>
+        </w:rPr>
+        <w:t xml:space="preserve"> Hypothesis Test:</w:t>
+      </w:r>
+    </w:p>
+    <w:p>
+      <w:pPr>
+        <w:pStyle w:val="ListParagraph"/>
+        <w:numPr>
+          <w:ilvl w:val="1"/>
+          <w:numId w:val="14"/>
+        </w:numPr>
+        <w:autoSpaceDE w:val="0"/>
+        <w:autoSpaceDN w:val="0"/>
+        <w:adjustRightInd w:val="0"/>
+        <w:spacing w:after="0" w:line="240" w:lineRule="auto"/>
+        <w:rPr>
+          <w:rFonts w:cstheme="minorHAnsi"/>
+        </w:rPr>
+      </w:pPr>
+      <w:r>
+        <w:rPr>
+          <w:rFonts w:cstheme="minorHAnsi"/>
+        </w:rPr>
+        <w:t>H</w:t>
+      </w:r>
+      <w:r>
+        <w:rPr>
+          <w:rFonts w:cstheme="minorHAnsi"/>
+          <w:vertAlign w:val="subscript"/>
+        </w:rPr>
+        <w:t>0</w:t>
+      </w:r>
+      <w:r>
+        <w:rPr>
+          <w:rFonts w:cstheme="minorHAnsi"/>
+        </w:rPr>
+        <w:t xml:space="preserve">: </w:t>
+      </w:r>
+      <w:r>
+        <w:rPr>
+          <w:rFonts w:cstheme="minorHAnsi"/>
+        </w:rPr>
+        <w:t>β</w:t>
+      </w:r>
+      <w:r>
+        <w:rPr>
+          <w:rFonts w:cstheme="minorHAnsi"/>
+          <w:vertAlign w:val="subscript"/>
+        </w:rPr>
+        <w:t>3</w:t>
+      </w:r>
+      <w:r>
+        <w:rPr>
+          <w:rFonts w:cstheme="minorHAnsi"/>
+        </w:rPr>
+        <w:t xml:space="preserve"> = 0</w:t>
+      </w:r>
+    </w:p>
+    <w:p>
+      <w:pPr>
+        <w:pStyle w:val="ListParagraph"/>
+        <w:numPr>
+          <w:ilvl w:val="1"/>
+          <w:numId w:val="14"/>
+        </w:numPr>
+        <w:autoSpaceDE w:val="0"/>
+        <w:autoSpaceDN w:val="0"/>
+        <w:adjustRightInd w:val="0"/>
+        <w:spacing w:after="0" w:line="240" w:lineRule="auto"/>
+        <w:rPr>
+          <w:rFonts w:cstheme="minorHAnsi"/>
+        </w:rPr>
+      </w:pPr>
+      <w:r>
+        <w:rPr>
+          <w:rFonts w:cstheme="minorHAnsi"/>
+        </w:rPr>
+        <w:t>H</w:t>
+      </w:r>
+      <w:r>
+        <w:rPr>
+          <w:rFonts w:cstheme="minorHAnsi"/>
+          <w:vertAlign w:val="subscript"/>
+        </w:rPr>
+        <w:t>A</w:t>
+      </w:r>
+      <w:r>
+        <w:rPr>
+          <w:rFonts w:cstheme="minorHAnsi"/>
+        </w:rPr>
+        <w:t xml:space="preserve">: </w:t>
+      </w:r>
+      <w:r>
+        <w:rPr>
+          <w:rFonts w:cstheme="minorHAnsi"/>
+        </w:rPr>
+        <w:t>β</w:t>
+      </w:r>
+      <w:r>
+        <w:rPr>
+          <w:rFonts w:cstheme="minorHAnsi"/>
+          <w:vertAlign w:val="subscript"/>
+        </w:rPr>
+        <w:t>3</w:t>
+      </w:r>
+      <w:r>
+        <w:rPr>
+          <w:rFonts w:cstheme="minorHAnsi"/>
+        </w:rPr>
+        <w:t xml:space="preserve"> does not equal 0</w:t>
+      </w:r>
+    </w:p>
+    <w:p>
+      <w:pPr>
+        <w:pStyle w:val="ListParagraph"/>
+        <w:numPr>
+          <w:ilvl w:val="1"/>
+          <w:numId w:val="14"/>
+        </w:numPr>
+        <w:autoSpaceDE w:val="0"/>
+        <w:autoSpaceDN w:val="0"/>
+        <w:adjustRightInd w:val="0"/>
+        <w:spacing w:after="0" w:line="240" w:lineRule="auto"/>
+        <w:rPr>
+          <w:rFonts w:cstheme="minorHAnsi"/>
+        </w:rPr>
+      </w:pPr>
+      <w:r>
+        <w:rPr>
+          <w:rFonts w:cstheme="minorHAnsi"/>
+        </w:rPr>
+        <w:t>Reject the null hypothesis at the 0 level</w:t>
+      </w:r>
+    </w:p>
+    <w:p>
+      <w:pPr>
+        <w:pStyle w:val="ListParagraph"/>
+        <w:numPr>
+          <w:ilvl w:val="0"/>
+          <w:numId w:val="14"/>
+        </w:numPr>
+        <w:autoSpaceDE w:val="0"/>
+        <w:autoSpaceDN w:val="0"/>
+        <w:adjustRightInd w:val="0"/>
+        <w:spacing w:after="0" w:line="240" w:lineRule="auto"/>
+        <w:rPr>
+          <w:rFonts w:cstheme="minorHAnsi"/>
+        </w:rPr>
+      </w:pPr>
+      <w:r>
+        <w:rPr>
+          <w:rFonts w:cstheme="minorHAnsi"/>
+        </w:rPr>
+        <w:t>Omnibus Hypothesis Test:</w:t>
+      </w:r>
+    </w:p>
+    <w:p>
+      <w:pPr>
+        <w:pStyle w:val="ListParagraph"/>
+        <w:numPr>
+          <w:ilvl w:val="1"/>
+          <w:numId w:val="14"/>
+        </w:numPr>
+        <w:autoSpaceDE w:val="0"/>
+        <w:autoSpaceDN w:val="0"/>
+        <w:adjustRightInd w:val="0"/>
+        <w:spacing w:after="0" w:line="240" w:lineRule="auto"/>
+        <w:rPr>
+          <w:rFonts w:cstheme="minorHAnsi"/>
+        </w:rPr>
+      </w:pPr>
+      <w:r>
+        <w:rPr>
+          <w:rFonts w:cstheme="minorHAnsi"/>
+        </w:rPr>
+        <w:t>H</w:t>
+      </w:r>
+      <w:r>
+        <w:rPr>
+          <w:rFonts w:cstheme="minorHAnsi"/>
+          <w:vertAlign w:val="subscript"/>
+        </w:rPr>
+        <w:t>0</w:t>
+      </w:r>
+      <w:r>
+        <w:rPr>
+          <w:rFonts w:cstheme="minorHAnsi"/>
+        </w:rPr>
+        <w:t xml:space="preserve">: </w:t>
+      </w:r>
+      <w:r>
+        <w:rPr>
+          <w:rFonts w:cstheme="minorHAnsi"/>
+        </w:rPr>
+        <w:t>β</w:t>
+      </w:r>
+      <w:r>
+        <w:rPr>
+          <w:rFonts w:cstheme="minorHAnsi"/>
+          <w:vertAlign w:val="subscript"/>
+        </w:rPr>
+        <w:t>1</w:t>
+      </w:r>
+      <w:r>
+        <w:rPr>
+          <w:rFonts w:cstheme="minorHAnsi"/>
+        </w:rPr>
+        <w:t xml:space="preserve"> = </w:t>
+      </w:r>
+      <w:r>
+        <w:rPr>
+          <w:rFonts w:cstheme="minorHAnsi"/>
+        </w:rPr>
+        <w:t>β</w:t>
+      </w:r>
+      <w:r>
+        <w:rPr>
+          <w:rFonts w:cstheme="minorHAnsi"/>
+          <w:vertAlign w:val="subscript"/>
+        </w:rPr>
+        <w:t>2</w:t>
+      </w:r>
+      <w:r>
+        <w:rPr>
+          <w:rFonts w:cstheme="minorHAnsi"/>
+        </w:rPr>
+        <w:t xml:space="preserve"> = 0</w:t>
+      </w:r>
+    </w:p>
+    <w:p>
+      <w:pPr>
+        <w:pStyle w:val="ListParagraph"/>
+        <w:numPr>
+          <w:ilvl w:val="1"/>
+          <w:numId w:val="14"/>
+        </w:numPr>
+        <w:autoSpaceDE w:val="0"/>
+        <w:autoSpaceDN w:val="0"/>
+        <w:adjustRightInd w:val="0"/>
+        <w:spacing w:after="0" w:line="240" w:lineRule="auto"/>
+        <w:rPr>
+          <w:rFonts w:cstheme="minorHAnsi"/>
+        </w:rPr>
+      </w:pPr>
+      <w:r>
+        <w:rPr>
+          <w:rFonts w:cstheme="minorHAnsi"/>
+        </w:rPr>
+        <w:t>H</w:t>
+      </w:r>
+      <w:r>
+        <w:rPr>
+          <w:rFonts w:cstheme="minorHAnsi"/>
+          <w:vertAlign w:val="subscript"/>
+        </w:rPr>
+        <w:t>A</w:t>
+      </w:r>
+      <w:r>
+        <w:rPr>
+          <w:rFonts w:cstheme="minorHAnsi"/>
+        </w:rPr>
+        <w:t>: At least one beta does not equal 0</w:t>
+      </w:r>
+    </w:p>
+    <w:p>
+      <w:pPr>
+        <w:pStyle w:val="ListParagraph"/>
+        <w:numPr>
+          <w:ilvl w:val="1"/>
+          <w:numId w:val="14"/>
+        </w:numPr>
+        <w:autoSpaceDE w:val="0"/>
+        <w:autoSpaceDN w:val="0"/>
+        <w:adjustRightInd w:val="0"/>
+        <w:spacing w:after="0" w:line="240" w:lineRule="auto"/>
+        <w:rPr>
+          <w:rFonts w:cstheme="minorHAnsi"/>
+        </w:rPr>
+      </w:pPr>
+      <w:r>
+        <w:rPr>
+          <w:rFonts w:cstheme="minorHAnsi"/>
+        </w:rPr>
+        <w:t>We reject the null hypothesis and conclude that at least one β</w:t>
+      </w:r>
+      <w:r>
+        <w:rPr>
+          <w:rFonts w:cstheme="minorHAnsi"/>
+          <w:vertAlign w:val="subscript"/>
+        </w:rPr>
+        <w:t xml:space="preserve"> </w:t>
+      </w:r>
+      <w:r>
+        <w:rPr>
+          <w:rFonts w:cstheme="minorHAnsi"/>
+        </w:rPr>
+        <w:t>does not equal zero.</w:t>
       </w:r>
     </w:p>
     <w:p>
@@ -5254,37 +6317,181 @@
           <w:rFonts w:cstheme="minorHAnsi"/>
         </w:rPr>
       </w:pPr>
-      <w:r>
-        <w:rPr>
-          <w:rFonts w:cstheme="minorHAnsi"/>
-        </w:rPr>
-        <w:t xml:space="preserve">Check on the underlying assumptions.   You can do this by hand, or use the provided results from one of the regression package functions, like </w:t>
-      </w:r>
-      <w:proofErr w:type="spellStart"/>
-      <w:r>
-        <w:rPr>
-          <w:rFonts w:cstheme="minorHAnsi"/>
-        </w:rPr>
-        <w:t>lessR</w:t>
-      </w:r>
-      <w:proofErr w:type="spellEnd"/>
-      <w:r>
-        <w:rPr>
-          <w:rFonts w:cstheme="minorHAnsi"/>
-        </w:rPr>
-        <w:t xml:space="preserve"> or CAR.  Discuss any deviations from normality or patterns in the residuals that indicate heteroscedasticity.  Do there appear to be outliers or points</w:t>
-      </w:r>
-      <w:r>
-        <w:rPr>
-          <w:rFonts w:cstheme="minorHAnsi"/>
-        </w:rPr>
-        <w:t xml:space="preserve"> of concern</w:t>
-      </w:r>
-      <w:r>
-        <w:rPr>
-          <w:rFonts w:cstheme="minorHAnsi"/>
-        </w:rPr>
-        <w:t>?</w:t>
+    </w:p>
+    <w:p>
+      <w:pPr>
+        <w:pStyle w:val="ListParagraph"/>
+        <w:autoSpaceDE w:val="0"/>
+        <w:autoSpaceDN w:val="0"/>
+        <w:adjustRightInd w:val="0"/>
+        <w:spacing w:after="0" w:line="240" w:lineRule="auto"/>
+        <w:ind w:left="1080"/>
+        <w:rPr>
+          <w:rFonts w:cstheme="minorHAnsi"/>
+        </w:rPr>
+      </w:pPr>
+      <w:r>
+        <w:rPr>
+          <w:rFonts w:cstheme="minorHAnsi"/>
+          <w:noProof/>
+        </w:rPr>
+        <w:lastRenderedPageBreak/>
+        <w:drawing>
+          <wp:inline distT="0" distB="0" distL="0" distR="0" wp14:anchorId="0A51438A" wp14:editId="2F0C9A15">
+            <wp:extent cx="4543425" cy="4311967"/>
+            <wp:effectExtent l="0" t="0" r="0" b="0"/>
+            <wp:docPr id="21" name="Picture 21"/>
+            <wp:cNvGraphicFramePr>
+              <a:graphicFrameLocks xmlns:a="http://schemas.openxmlformats.org/drawingml/2006/main" noChangeAspect="1"/>
+            </wp:cNvGraphicFramePr>
+            <a:graphic xmlns:a="http://schemas.openxmlformats.org/drawingml/2006/main">
+              <a:graphicData uri="http://schemas.openxmlformats.org/drawingml/2006/picture">
+                <pic:pic xmlns:pic="http://schemas.openxmlformats.org/drawingml/2006/picture">
+                  <pic:nvPicPr>
+                    <pic:cNvPr id="21" name="model4residuals_hist.png"/>
+                    <pic:cNvPicPr/>
+                  </pic:nvPicPr>
+                  <pic:blipFill>
+                    <a:blip r:embed="rId24" cstate="print">
+                      <a:extLst>
+                        <a:ext uri="{28A0092B-C50C-407E-A947-70E740481C1C}">
+                          <a14:useLocalDpi xmlns:a14="http://schemas.microsoft.com/office/drawing/2010/main" val="0"/>
+                        </a:ext>
+                      </a:extLst>
+                    </a:blip>
+                    <a:stretch>
+                      <a:fillRect/>
+                    </a:stretch>
+                  </pic:blipFill>
+                  <pic:spPr>
+                    <a:xfrm>
+                      <a:off x="0" y="0"/>
+                      <a:ext cx="4546248" cy="4314646"/>
+                    </a:xfrm>
+                    <a:prstGeom prst="rect">
+                      <a:avLst/>
+                    </a:prstGeom>
+                  </pic:spPr>
+                </pic:pic>
+              </a:graphicData>
+            </a:graphic>
+          </wp:inline>
+        </w:drawing>
+      </w:r>
+      <w:r>
+        <w:rPr>
+          <w:rFonts w:cstheme="minorHAnsi"/>
+          <w:noProof/>
+        </w:rPr>
+        <w:lastRenderedPageBreak/>
+        <w:drawing>
+          <wp:inline distT="0" distB="0" distL="0" distR="0" wp14:anchorId="5FD7015A" wp14:editId="3421C0D0">
+            <wp:extent cx="4846330" cy="4599441"/>
+            <wp:effectExtent l="0" t="0" r="0" b="0"/>
+            <wp:docPr id="24" name="Picture 24"/>
+            <wp:cNvGraphicFramePr>
+              <a:graphicFrameLocks xmlns:a="http://schemas.openxmlformats.org/drawingml/2006/main" noChangeAspect="1"/>
+            </wp:cNvGraphicFramePr>
+            <a:graphic xmlns:a="http://schemas.openxmlformats.org/drawingml/2006/main">
+              <a:graphicData uri="http://schemas.openxmlformats.org/drawingml/2006/picture">
+                <pic:pic xmlns:pic="http://schemas.openxmlformats.org/drawingml/2006/picture">
+                  <pic:nvPicPr>
+                    <pic:cNvPr id="24" name="model4residuals_point.png"/>
+                    <pic:cNvPicPr/>
+                  </pic:nvPicPr>
+                  <pic:blipFill>
+                    <a:blip r:embed="rId25" cstate="print">
+                      <a:extLst>
+                        <a:ext uri="{28A0092B-C50C-407E-A947-70E740481C1C}">
+                          <a14:useLocalDpi xmlns:a14="http://schemas.microsoft.com/office/drawing/2010/main" val="0"/>
+                        </a:ext>
+                      </a:extLst>
+                    </a:blip>
+                    <a:stretch>
+                      <a:fillRect/>
+                    </a:stretch>
+                  </pic:blipFill>
+                  <pic:spPr>
+                    <a:xfrm>
+                      <a:off x="0" y="0"/>
+                      <a:ext cx="4846330" cy="4599441"/>
+                    </a:xfrm>
+                    <a:prstGeom prst="rect">
+                      <a:avLst/>
+                    </a:prstGeom>
+                  </pic:spPr>
+                </pic:pic>
+              </a:graphicData>
+            </a:graphic>
+          </wp:inline>
+        </w:drawing>
+      </w:r>
+      <w:r>
+        <w:rPr>
+          <w:rFonts w:cstheme="minorHAnsi"/>
+          <w:noProof/>
+        </w:rPr>
+        <w:lastRenderedPageBreak/>
+        <w:drawing>
+          <wp:inline distT="0" distB="0" distL="0" distR="0" wp14:anchorId="3EC11345" wp14:editId="15DB4066">
+            <wp:extent cx="4457700" cy="4230609"/>
+            <wp:effectExtent l="0" t="0" r="0" b="0"/>
+            <wp:docPr id="23" name="Picture 23"/>
+            <wp:cNvGraphicFramePr>
+              <a:graphicFrameLocks xmlns:a="http://schemas.openxmlformats.org/drawingml/2006/main" noChangeAspect="1"/>
+            </wp:cNvGraphicFramePr>
+            <a:graphic xmlns:a="http://schemas.openxmlformats.org/drawingml/2006/main">
+              <a:graphicData uri="http://schemas.openxmlformats.org/drawingml/2006/picture">
+                <pic:pic xmlns:pic="http://schemas.openxmlformats.org/drawingml/2006/picture">
+                  <pic:nvPicPr>
+                    <pic:cNvPr id="23" name="model4residuals_qq.png"/>
+                    <pic:cNvPicPr/>
+                  </pic:nvPicPr>
+                  <pic:blipFill>
+                    <a:blip r:embed="rId26" cstate="print">
+                      <a:extLst>
+                        <a:ext uri="{28A0092B-C50C-407E-A947-70E740481C1C}">
+                          <a14:useLocalDpi xmlns:a14="http://schemas.microsoft.com/office/drawing/2010/main" val="0"/>
+                        </a:ext>
+                      </a:extLst>
+                    </a:blip>
+                    <a:stretch>
+                      <a:fillRect/>
+                    </a:stretch>
+                  </pic:blipFill>
+                  <pic:spPr>
+                    <a:xfrm>
+                      <a:off x="0" y="0"/>
+                      <a:ext cx="4461450" cy="4234168"/>
+                    </a:xfrm>
+                    <a:prstGeom prst="rect">
+                      <a:avLst/>
+                    </a:prstGeom>
+                  </pic:spPr>
+                </pic:pic>
+              </a:graphicData>
+            </a:graphic>
+          </wp:inline>
+        </w:drawing>
+      </w:r>
+    </w:p>
+    <w:p>
+      <w:pPr>
+        <w:pStyle w:val="ListParagraph"/>
+        <w:autoSpaceDE w:val="0"/>
+        <w:autoSpaceDN w:val="0"/>
+        <w:adjustRightInd w:val="0"/>
+        <w:spacing w:after="0" w:line="240" w:lineRule="auto"/>
+        <w:ind w:left="1080"/>
+        <w:rPr>
+          <w:rFonts w:cstheme="minorHAnsi"/>
+        </w:rPr>
+      </w:pPr>
+      <w:r>
+        <w:rPr>
+          <w:rFonts w:cstheme="minorHAnsi"/>
+        </w:rPr>
+        <w:t>As shown in the LOESS regression line plotted on the scatter plot of standardized residuals, we again see the same trends in the residuals as in previous models. This model violates the assumptions of homoscedasticity in the same manner as previous models. This is also apparent in our QQ plot and histogram. There are outliers that are affecting the model as well.</w:t>
       </w:r>
     </w:p>
     <w:p>
@@ -5306,19 +6513,7 @@
         <w:rPr>
           <w:rFonts w:cstheme="minorHAnsi"/>
         </w:rPr>
-        <w:t xml:space="preserve">Based on this information, should you want to retain </w:t>
-      </w:r>
-      <w:r>
-        <w:rPr>
-          <w:rFonts w:cstheme="minorHAnsi"/>
-        </w:rPr>
-        <w:t>all three</w:t>
-      </w:r>
-      <w:r>
-        <w:rPr>
-          <w:rFonts w:cstheme="minorHAnsi"/>
-        </w:rPr>
-        <w:t xml:space="preserve"> variables as predictor variables of Y?  Discuss why or why not.</w:t>
+        <w:t>I would argue again in favor of keeping all three variables as predictors. All explanatory variables are highly significant and the inclusion of Garage Area results in a 3% increase in adjusted r-squared over model 3.</w:t>
       </w:r>
     </w:p>
     <w:p>
@@ -5400,120 +6595,64 @@
         </w:tabs>
       </w:pPr>
       <w:r>
-        <w:t>Refit Model 1, Model 3 and Model 4 using</w:t>
-      </w:r>
-      <w:r>
-        <w:t xml:space="preserve"> the Natural Log of SALEPRICE</w:t>
-      </w:r>
-      <w:r>
-        <w:t xml:space="preserve"> as the response variable</w:t>
-      </w:r>
-      <w:r>
-        <w:t>.  This is LOG base e</w:t>
-      </w:r>
-      <w:r>
-        <w:t xml:space="preserve">, or </w:t>
-      </w:r>
-      <w:proofErr w:type="gramStart"/>
-      <w:r>
-        <w:t>LN(</w:t>
-      </w:r>
-      <w:proofErr w:type="gramEnd"/>
-      <w:r>
-        <w:t xml:space="preserve">) on your </w:t>
-      </w:r>
-      <w:r>
-        <w:t>calculator.  You’ll have to find the appropriate function using R</w:t>
-      </w:r>
-      <w:r>
-        <w:t xml:space="preserve">. </w:t>
-      </w:r>
-      <w:r>
-        <w:t xml:space="preserve">  </w:t>
-      </w:r>
-      <w:r>
-        <w:t xml:space="preserve">Perform an analysis of goodness-of-fit </w:t>
-      </w:r>
-      <w:r>
-        <w:t>to</w:t>
-      </w:r>
-      <w:r>
-        <w:t xml:space="preserve"> compare the </w:t>
-      </w:r>
-      <w:r>
-        <w:t xml:space="preserve">Natural Log of SALEPRICE </w:t>
-      </w:r>
-      <w:r>
-        <w:t>models</w:t>
-      </w:r>
-      <w:r>
-        <w:t xml:space="preserve"> to the original models</w:t>
-      </w:r>
-      <w:r>
-        <w:t xml:space="preserve">.  </w:t>
-      </w:r>
-      <w:r>
-        <w:t xml:space="preserve"> </w:t>
-      </w:r>
-      <w:r>
-        <w:t xml:space="preserve">Which transformed model fits the best?  Do the transformed models fit better than the original models?  </w:t>
-      </w:r>
-      <w:r>
-        <w:t xml:space="preserve"> </w:t>
-      </w:r>
-      <w:r>
-        <w:t>You do not need to report all of the output like was done in Part</w:t>
-      </w:r>
-      <w:r>
-        <w:t>s</w:t>
-      </w:r>
-      <w:r>
-        <w:t xml:space="preserve"> A and</w:t>
-      </w:r>
-      <w:r>
-        <w:t xml:space="preserve"> </w:t>
-      </w:r>
-      <w:r>
-        <w:t>B</w:t>
-      </w:r>
-      <w:r>
-        <w:t xml:space="preserve">.  Rather, </w:t>
-      </w:r>
-      <w:r>
-        <w:t xml:space="preserve">you should construct a table </w:t>
-      </w:r>
-      <w:r>
-        <w:t xml:space="preserve">to summarize your findings </w:t>
-      </w:r>
-      <w:r>
-        <w:t>so that the comparisons can be made easily</w:t>
-      </w:r>
-      <w:r>
-        <w:t xml:space="preserve">.  </w:t>
-      </w:r>
-      <w:r>
-        <w:t>What is the best way</w:t>
-      </w:r>
-      <w:r>
-        <w:t xml:space="preserve"> or statistic to use,</w:t>
-      </w:r>
-      <w:r>
-        <w:t xml:space="preserve"> to make comparisons between models? </w:t>
-      </w:r>
-      <w:r>
-        <w:t xml:space="preserve">  </w:t>
-      </w:r>
-      <w:r>
-        <w:t xml:space="preserve"> You may need more than one table to do this adequately</w:t>
-      </w:r>
-      <w:r>
-        <w:t>, if you have more than 1 criteria.</w:t>
-      </w:r>
-      <w:r>
-        <w:t xml:space="preserve">  </w:t>
-      </w:r>
-      <w:r>
-        <w:t xml:space="preserve"> </w:t>
+        <w:t>The transformed model 4 provides the best fit of all the models we have investigated so far, including showing increases in R-Squared and adjusted R-Squared over the non-transformed models above.</w:t>
+      </w:r>
+    </w:p>
+    <w:p>
+      <w:pPr>
+        <w:pStyle w:val="ListParagraph"/>
+        <w:tabs>
+          <w:tab w:val="left" w:pos="360"/>
+        </w:tabs>
+        <w:ind w:left="630"/>
+      </w:pPr>
+      <w:r>
+        <w:rPr>
+          <w:noProof/>
+        </w:rPr>
+        <w:lastRenderedPageBreak/>
+        <w:drawing>
+          <wp:inline distT="0" distB="0" distL="0" distR="0" wp14:anchorId="27265E6D" wp14:editId="318FFE81">
+            <wp:extent cx="4828506" cy="2228850"/>
+            <wp:effectExtent l="0" t="0" r="0" b="0"/>
+            <wp:docPr id="25" name="Picture 25"/>
+            <wp:cNvGraphicFramePr>
+              <a:graphicFrameLocks xmlns:a="http://schemas.openxmlformats.org/drawingml/2006/main" noChangeAspect="1"/>
+            </wp:cNvGraphicFramePr>
+            <a:graphic xmlns:a="http://schemas.openxmlformats.org/drawingml/2006/main">
+              <a:graphicData uri="http://schemas.openxmlformats.org/drawingml/2006/picture">
+                <pic:pic xmlns:pic="http://schemas.openxmlformats.org/drawingml/2006/picture">
+                  <pic:nvPicPr>
+                    <pic:cNvPr id="1" name=""/>
+                    <pic:cNvPicPr/>
+                  </pic:nvPicPr>
+                  <pic:blipFill rotWithShape="1">
+                    <a:blip r:embed="rId27"/>
+                    <a:srcRect b="51345"/>
+                    <a:stretch/>
+                  </pic:blipFill>
+                  <pic:spPr bwMode="auto">
+                    <a:xfrm>
+                      <a:off x="0" y="0"/>
+                      <a:ext cx="4828571" cy="2228880"/>
+                    </a:xfrm>
+                    <a:prstGeom prst="rect">
+                      <a:avLst/>
+                    </a:prstGeom>
+                    <a:ln>
+                      <a:noFill/>
+                    </a:ln>
+                    <a:extLst>
+                      <a:ext uri="{53640926-AAD7-44D8-BBD7-CCE9431645EC}">
+                        <a14:shadowObscured xmlns:a14="http://schemas.microsoft.com/office/drawing/2010/main"/>
+                      </a:ext>
+                    </a:extLst>
+                  </pic:spPr>
+                </pic:pic>
+              </a:graphicData>
+            </a:graphic>
+          </wp:inline>
+        </w:drawing>
       </w:r>
     </w:p>
     <w:p>
@@ -5537,82 +6676,25 @@
         </w:tabs>
       </w:pPr>
       <w:r>
-        <w:t xml:space="preserve">How is the interpretation of the </w:t>
-      </w:r>
-      <w:r>
-        <w:t>LN</w:t>
-      </w:r>
-      <w:r>
-        <w:t>(</w:t>
+        <w:t xml:space="preserve">The output of our log transformed model can be interpreted as </w:t>
       </w:r>
       <w:proofErr w:type="spellStart"/>
       <w:r>
-        <w:t>SalePrice</w:t>
+        <w:t>e</w:t>
+      </w:r>
+      <w:r>
+        <w:rPr>
+          <w:vertAlign w:val="superscript"/>
+        </w:rPr>
+        <w:t>Y</w:t>
       </w:r>
       <w:proofErr w:type="spellEnd"/>
       <w:r>
-        <w:t>) model</w:t>
-      </w:r>
-      <w:r>
-        <w:t>s</w:t>
-      </w:r>
-      <w:r>
-        <w:t xml:space="preserve"> different from the </w:t>
-      </w:r>
-      <w:proofErr w:type="spellStart"/>
-      <w:r>
-        <w:t>SalePrice</w:t>
-      </w:r>
-      <w:proofErr w:type="spellEnd"/>
-      <w:r>
-        <w:t xml:space="preserve"> model</w:t>
-      </w:r>
-      <w:r>
-        <w:t>s</w:t>
-      </w:r>
-      <w:r>
-        <w:t xml:space="preserve">?  </w:t>
-      </w:r>
-      <w:r>
-        <w:t xml:space="preserve"> Discuss if th</w:t>
-      </w:r>
-      <w:r>
-        <w:t xml:space="preserve">e improvement of model fit justifies </w:t>
-      </w:r>
-      <w:r>
-        <w:t xml:space="preserve">the use of the </w:t>
-      </w:r>
-      <w:proofErr w:type="gramStart"/>
-      <w:r>
-        <w:t>Log(</w:t>
-      </w:r>
-      <w:proofErr w:type="gramEnd"/>
-      <w:r>
-        <w:t xml:space="preserve">SALEPRRICE) response variable, </w:t>
-      </w:r>
-      <w:r>
-        <w:t xml:space="preserve">relative </w:t>
-      </w:r>
-      <w:r>
-        <w:t xml:space="preserve"> </w:t>
-      </w:r>
-      <w:r>
-        <w:t>to</w:t>
-      </w:r>
-      <w:r>
-        <w:t xml:space="preserve"> </w:t>
-      </w:r>
-      <w:r>
-        <w:t xml:space="preserve">interpretation and explanation to a non-technical audience, like your manager or </w:t>
-      </w:r>
-      <w:r>
-        <w:t>other executives.</w:t>
-      </w:r>
-    </w:p>
-    <w:p>
-      <w:pPr>
-        <w:pStyle w:val="ListParagraph"/>
-      </w:pPr>
+        <w:t xml:space="preserve"> = Sale Price. This is different from the non-transformed model because those did not require any further transformation of the output in order to predict the sale price. The increase in predictive power of the transformed model justifies the transformation of the target variable.</w:t>
+      </w:r>
+      <w:r>
+        <w:t xml:space="preserve"> Any audience with a sufficiently technical background typically does not need to know the finer details in how a prediction is made. They are typically only concerned with how accurate the model ends up being. For any non-technical person who is interested in learning about the inner workings of the model, it is imperative that a data scientist is able to distill the ideas behind the methodology down in a way that is easily understood to a non-technical audience.</w:t>
+      </w:r>
     </w:p>
     <w:p>
       <w:pPr>
@@ -5689,366 +6771,164 @@
           <w:rFonts w:cs="Times New Roman"/>
           <w:color w:val="000000"/>
         </w:rPr>
-        <w:t xml:space="preserve">Use Model 4 for this part. </w:t>
-      </w:r>
+        <w:t>DFFITS threshold: 2*</w:t>
+      </w:r>
+      <w:proofErr w:type="spellStart"/>
       <w:r>
         <w:rPr>
           <w:rFonts w:cs="Times New Roman"/>
           <w:color w:val="000000"/>
         </w:rPr>
-        <w:t xml:space="preserve"> </w:t>
-      </w:r>
+        <w:t>sqrt</w:t>
+      </w:r>
+      <w:proofErr w:type="spellEnd"/>
       <w:r>
         <w:rPr>
           <w:rFonts w:cs="Times New Roman"/>
           <w:color w:val="000000"/>
         </w:rPr>
-        <w:t xml:space="preserve">Even after you have </w:t>
-      </w:r>
+        <w:t>((p+1)/(n-p-1)) = 2*</w:t>
+      </w:r>
+      <w:proofErr w:type="spellStart"/>
       <w:r>
         <w:rPr>
           <w:rFonts w:cs="Times New Roman"/>
           <w:color w:val="000000"/>
         </w:rPr>
-        <w:t>cleaned your data</w:t>
-      </w:r>
+        <w:t>sqrt</w:t>
+      </w:r>
+      <w:proofErr w:type="spellEnd"/>
       <w:r>
         <w:rPr>
           <w:rFonts w:cs="Times New Roman"/>
           <w:color w:val="000000"/>
         </w:rPr>
-        <w:t xml:space="preserve">, still you may have unusually large residuals, which you can see from the residual plots. </w:t>
-      </w:r>
-      <w:r>
+        <w:t>((3+1)/(1942-3-1)) = 0.09086</w:t>
+      </w:r>
+    </w:p>
+    <w:p>
+      <w:pPr>
+        <w:pStyle w:val="ListParagraph"/>
+        <w:ind w:left="630"/>
         <w:rPr>
           <w:rFonts w:cs="Times New Roman"/>
           <w:color w:val="000000"/>
         </w:rPr>
-        <w:t xml:space="preserve"> </w:t>
-      </w:r>
+      </w:pPr>
       <w:r>
         <w:rPr>
           <w:rFonts w:cs="Times New Roman"/>
-          <w:color w:val="000000"/>
-        </w:rPr>
-        <w:t xml:space="preserve">These are called ‘influential’ points. </w:t>
-      </w:r>
-      <w:r>
+          <w:noProof/>
+          <w:color w:val="000000"/>
+        </w:rPr>
+        <w:lastRenderedPageBreak/>
+        <w:drawing>
+          <wp:inline distT="0" distB="0" distL="0" distR="0" wp14:anchorId="30FCB5C5" wp14:editId="735110A7">
+            <wp:extent cx="5943600" cy="3916680"/>
+            <wp:effectExtent l="0" t="0" r="0" b="7620"/>
+            <wp:docPr id="26" name="Picture 26"/>
+            <wp:cNvGraphicFramePr>
+              <a:graphicFrameLocks xmlns:a="http://schemas.openxmlformats.org/drawingml/2006/main" noChangeAspect="1"/>
+            </wp:cNvGraphicFramePr>
+            <a:graphic xmlns:a="http://schemas.openxmlformats.org/drawingml/2006/main">
+              <a:graphicData uri="http://schemas.openxmlformats.org/drawingml/2006/picture">
+                <pic:pic xmlns:pic="http://schemas.openxmlformats.org/drawingml/2006/picture">
+                  <pic:nvPicPr>
+                    <pic:cNvPr id="26" name="model4_dffits.png"/>
+                    <pic:cNvPicPr/>
+                  </pic:nvPicPr>
+                  <pic:blipFill>
+                    <a:blip r:embed="rId28" cstate="print">
+                      <a:extLst>
+                        <a:ext uri="{28A0092B-C50C-407E-A947-70E740481C1C}">
+                          <a14:useLocalDpi xmlns:a14="http://schemas.microsoft.com/office/drawing/2010/main" val="0"/>
+                        </a:ext>
+                      </a:extLst>
+                    </a:blip>
+                    <a:stretch>
+                      <a:fillRect/>
+                    </a:stretch>
+                  </pic:blipFill>
+                  <pic:spPr>
+                    <a:xfrm>
+                      <a:off x="0" y="0"/>
+                      <a:ext cx="5943600" cy="3916680"/>
+                    </a:xfrm>
+                    <a:prstGeom prst="rect">
+                      <a:avLst/>
+                    </a:prstGeom>
+                  </pic:spPr>
+                </pic:pic>
+              </a:graphicData>
+            </a:graphic>
+          </wp:inline>
+        </w:drawing>
+      </w:r>
+    </w:p>
+    <w:p>
+      <w:pPr>
+        <w:pStyle w:val="ListParagraph"/>
+        <w:ind w:left="630"/>
         <w:rPr>
           <w:rFonts w:cs="Times New Roman"/>
           <w:color w:val="000000"/>
         </w:rPr>
-        <w:lastRenderedPageBreak/>
-        <w:t>Sometimes, we find that a small subset of ‘influential’ points exerts a disproportionate influence on the model coefficients. These points can be identified by several statistics such as DFFITS</w:t>
-      </w:r>
+      </w:pPr>
       <w:r>
         <w:rPr>
           <w:rFonts w:cs="Times New Roman"/>
           <w:color w:val="000000"/>
         </w:rPr>
-        <w:t>, Cook’s Distance, Leverage</w:t>
-      </w:r>
-      <w:r>
+        <w:t>As seen in the chart above, we have many influential points based on DFFITS values, 125 total. After the removal of these 125 influential points, model 4 improves substantially. The new R-Squared value is 0.8388, which represents a 4% improvement over the original model 4.</w:t>
+      </w:r>
+    </w:p>
+    <w:p>
+      <w:pPr>
+        <w:pStyle w:val="ListParagraph"/>
+        <w:ind w:left="630"/>
         <w:rPr>
           <w:rFonts w:cs="Times New Roman"/>
           <w:color w:val="000000"/>
         </w:rPr>
-        <w:t>, and Influence.  Fit Model 4 using</w:t>
-      </w:r>
-      <w:r>
+      </w:pPr>
+    </w:p>
+    <w:p>
+      <w:pPr>
+        <w:pStyle w:val="ListParagraph"/>
+        <w:ind w:left="630"/>
         <w:rPr>
           <w:rFonts w:cs="Times New Roman"/>
           <w:color w:val="000000"/>
         </w:rPr>
-        <w:t xml:space="preserve"> a regression function from</w:t>
-      </w:r>
+      </w:pPr>
       <w:r>
         <w:rPr>
           <w:rFonts w:cs="Times New Roman"/>
           <w:color w:val="000000"/>
         </w:rPr>
-        <w:t xml:space="preserve"> one of the </w:t>
+        <w:t xml:space="preserve">However I do not believe that this improvement justifies the removal of the influential data points. The 125 influential points represents ~6% of the total sample. Removing them simply because their inclusion does not work well with our model feels disingenuous and misleading, especially considering we removed outlier observations before beginning the analysis. Removal after </w:t>
       </w:r>
       <w:r>
         <w:rPr>
           <w:rFonts w:cs="Times New Roman"/>
           <w:color w:val="000000"/>
         </w:rPr>
-        <w:t xml:space="preserve">comprehensive regression packages (like </w:t>
-      </w:r>
-      <w:proofErr w:type="spellStart"/>
+        <w:t xml:space="preserve">fitting </w:t>
+      </w:r>
       <w:r>
         <w:rPr>
           <w:rFonts w:cs="Times New Roman"/>
           <w:color w:val="000000"/>
         </w:rPr>
-        <w:t>lessR</w:t>
-      </w:r>
-      <w:proofErr w:type="spellEnd"/>
+        <w:t xml:space="preserve">the models </w:t>
+      </w:r>
       <w:r>
         <w:rPr>
           <w:rFonts w:cs="Times New Roman"/>
           <w:color w:val="000000"/>
         </w:rPr>
-        <w:t>)</w:t>
-      </w:r>
-      <w:r>
-        <w:rPr>
-          <w:rFonts w:cs="Times New Roman"/>
-          <w:color w:val="000000"/>
-        </w:rPr>
-        <w:t xml:space="preserve">.  Obtain output data </w:t>
-      </w:r>
-      <w:r>
-        <w:rPr>
-          <w:rFonts w:cs="Times New Roman"/>
-          <w:color w:val="000000"/>
-        </w:rPr>
-        <w:t xml:space="preserve">with these </w:t>
-      </w:r>
-      <w:r>
-        <w:rPr>
-          <w:rFonts w:cs="Times New Roman"/>
-          <w:color w:val="000000"/>
-        </w:rPr>
-        <w:t>statistics</w:t>
-      </w:r>
-      <w:r>
-        <w:rPr>
-          <w:rFonts w:cs="Times New Roman"/>
-          <w:color w:val="000000"/>
-        </w:rPr>
-        <w:t xml:space="preserve"> (DFFITS, etc.)</w:t>
-      </w:r>
-      <w:r>
-        <w:rPr>
-          <w:rFonts w:cs="Times New Roman"/>
-          <w:color w:val="000000"/>
-        </w:rPr>
-        <w:t xml:space="preserve"> for individual records so that you can </w:t>
-      </w:r>
-      <w:r>
-        <w:rPr>
-          <w:rFonts w:cs="Times New Roman"/>
-          <w:color w:val="000000"/>
-        </w:rPr>
-        <w:t>identify the influential points</w:t>
-      </w:r>
-      <w:r>
-        <w:rPr>
-          <w:rFonts w:cs="Times New Roman"/>
-          <w:color w:val="000000"/>
-        </w:rPr>
-        <w:t>.</w:t>
-      </w:r>
-      <w:r>
-        <w:rPr>
-          <w:rFonts w:cs="Times New Roman"/>
-          <w:color w:val="000000"/>
-        </w:rPr>
-        <w:t xml:space="preserve"> </w:t>
-      </w:r>
-      <w:r>
-        <w:rPr>
-          <w:rFonts w:cs="Times New Roman"/>
-          <w:color w:val="000000"/>
-        </w:rPr>
-        <w:t xml:space="preserve"> </w:t>
-      </w:r>
-      <w:r>
-        <w:rPr>
-          <w:rFonts w:cs="Times New Roman"/>
-          <w:color w:val="000000"/>
-        </w:rPr>
-        <w:t xml:space="preserve">Use the threshold value given in the text book </w:t>
-      </w:r>
-      <w:r>
-        <w:rPr>
-          <w:rFonts w:cs="Times New Roman"/>
-          <w:color w:val="000000"/>
-        </w:rPr>
-        <w:t xml:space="preserve">(Like that </w:t>
-      </w:r>
-      <w:r>
-        <w:rPr>
-          <w:rFonts w:cs="Times New Roman"/>
-          <w:color w:val="000000"/>
-        </w:rPr>
-        <w:t>on Page 112</w:t>
-      </w:r>
-      <w:r>
-        <w:rPr>
-          <w:rFonts w:cs="Times New Roman"/>
-          <w:color w:val="000000"/>
-        </w:rPr>
-        <w:t xml:space="preserve"> of Chatterjee and </w:t>
-      </w:r>
-      <w:proofErr w:type="spellStart"/>
-      <w:r>
-        <w:rPr>
-          <w:rFonts w:cs="Times New Roman"/>
-          <w:color w:val="000000"/>
-        </w:rPr>
-        <w:t>Hadi</w:t>
-      </w:r>
-      <w:proofErr w:type="spellEnd"/>
-      <w:r>
-        <w:rPr>
-          <w:rFonts w:cs="Times New Roman"/>
-          <w:color w:val="000000"/>
-        </w:rPr>
-        <w:t>)</w:t>
-      </w:r>
-      <w:r>
-        <w:rPr>
-          <w:rFonts w:cs="Times New Roman"/>
-          <w:color w:val="000000"/>
-        </w:rPr>
-        <w:t xml:space="preserve">. </w:t>
-      </w:r>
-      <w:r>
-        <w:rPr>
-          <w:rFonts w:cs="Times New Roman"/>
-          <w:color w:val="000000"/>
-        </w:rPr>
-        <w:t xml:space="preserve"> </w:t>
-      </w:r>
-      <w:r>
-        <w:rPr>
-          <w:rFonts w:cs="Times New Roman"/>
-          <w:color w:val="000000"/>
-        </w:rPr>
-        <w:t>Then refit th</w:t>
-      </w:r>
-      <w:r>
-        <w:rPr>
-          <w:rFonts w:cs="Times New Roman"/>
-          <w:color w:val="000000"/>
-        </w:rPr>
-        <w:t>e model aft</w:t>
-      </w:r>
-      <w:r>
-        <w:rPr>
-          <w:rFonts w:cs="Times New Roman"/>
-          <w:color w:val="000000"/>
-        </w:rPr>
-        <w:t>er removing the</w:t>
-      </w:r>
-      <w:r>
-        <w:rPr>
-          <w:rFonts w:cs="Times New Roman"/>
-          <w:color w:val="000000"/>
-        </w:rPr>
-        <w:t xml:space="preserve"> influential points.  </w:t>
-      </w:r>
-      <w:r>
-        <w:rPr>
-          <w:rFonts w:cs="Times New Roman"/>
-          <w:color w:val="000000"/>
-        </w:rPr>
-        <w:t xml:space="preserve">How many influential points did you find &amp; remove? </w:t>
-      </w:r>
-      <w:r>
-        <w:rPr>
-          <w:rFonts w:cs="Times New Roman"/>
-          <w:color w:val="000000"/>
-        </w:rPr>
-        <w:t xml:space="preserve"> </w:t>
-      </w:r>
-      <w:r>
-        <w:rPr>
-          <w:rFonts w:cs="Times New Roman"/>
-          <w:color w:val="000000"/>
-        </w:rPr>
-        <w:t>When you refitted the model, did the model improve?</w:t>
-      </w:r>
-      <w:r>
-        <w:rPr>
-          <w:rFonts w:cs="Times New Roman"/>
-          <w:color w:val="000000"/>
-        </w:rPr>
-        <w:t xml:space="preserve">  </w:t>
-      </w:r>
-      <w:r>
-        <w:rPr>
-          <w:rFonts w:cs="Times New Roman"/>
-          <w:color w:val="000000"/>
-        </w:rPr>
-        <w:t xml:space="preserve">The other side of the coin is that if you remove data points due to them being “influential” and not looking like you might </w:t>
-      </w:r>
-      <w:r>
-        <w:rPr>
-          <w:rFonts w:cs="Times New Roman"/>
-          <w:color w:val="000000"/>
-        </w:rPr>
-        <w:t xml:space="preserve">want them to look, some would argue that such an action is the modeler biasing the data.  </w:t>
-      </w:r>
-      <w:r>
-        <w:rPr>
-          <w:rFonts w:cs="Times New Roman"/>
-          <w:color w:val="000000"/>
-        </w:rPr>
-        <w:t xml:space="preserve"> Comment on whether or not you find the </w:t>
-      </w:r>
-      <w:r>
-        <w:rPr>
-          <w:rFonts w:cs="Times New Roman"/>
-          <w:color w:val="000000"/>
-        </w:rPr>
-        <w:t xml:space="preserve">improvement of </w:t>
-      </w:r>
-      <w:r>
-        <w:rPr>
-          <w:rFonts w:cs="Times New Roman"/>
-          <w:color w:val="000000"/>
-        </w:rPr>
-        <w:t>model</w:t>
-      </w:r>
-      <w:r>
-        <w:rPr>
-          <w:rFonts w:cs="Times New Roman"/>
-          <w:color w:val="000000"/>
-        </w:rPr>
-        <w:t xml:space="preserve"> fit</w:t>
-      </w:r>
-      <w:r>
-        <w:rPr>
-          <w:rFonts w:cs="Times New Roman"/>
-          <w:color w:val="000000"/>
-        </w:rPr>
-        <w:t xml:space="preserve"> justifies the potential</w:t>
-      </w:r>
-      <w:r>
-        <w:rPr>
-          <w:rFonts w:cs="Times New Roman"/>
-          <w:color w:val="000000"/>
-        </w:rPr>
-        <w:t xml:space="preserve"> for the modeler biasing the result by removing</w:t>
-      </w:r>
-      <w:r>
-        <w:rPr>
-          <w:rFonts w:cs="Times New Roman"/>
-          <w:color w:val="000000"/>
-        </w:rPr>
-        <w:t xml:space="preserve"> potentially</w:t>
-      </w:r>
-      <w:r>
-        <w:rPr>
-          <w:rFonts w:cs="Times New Roman"/>
-          <w:color w:val="000000"/>
-        </w:rPr>
-        <w:t xml:space="preserve"> legitimate data points.</w:t>
-      </w:r>
-    </w:p>
-    <w:p>
-      <w:pPr>
-        <w:pStyle w:val="ListParagraph"/>
-        <w:ind w:left="360"/>
-        <w:rPr>
-          <w:rFonts w:cs="Times New Roman"/>
-          <w:color w:val="000000"/>
-        </w:rPr>
-      </w:pPr>
+        <w:t>post-hoc is simply choosing the data to make the model more convenient to use.</w:t>
+      </w:r>
     </w:p>
     <w:p>
       <w:pPr>
@@ -6086,6 +6966,7 @@
         </w:rPr>
         <w:t xml:space="preserve">:  </w:t>
       </w:r>
+      <w:bookmarkStart w:id="0" w:name="_GoBack"/>
       <w:r>
         <w:rPr>
           <w:rFonts w:cstheme="minorHAnsi"/>
@@ -6094,6 +6975,7 @@
         </w:rPr>
         <w:t>Beginning to Think About a Final Model</w:t>
       </w:r>
+      <w:bookmarkEnd w:id="0"/>
     </w:p>
     <w:p>
       <w:pPr>
@@ -6296,7 +7178,15 @@
           <w:rFonts w:cs="Times New Roman"/>
           <w:color w:val="000000"/>
         </w:rPr>
-        <w:t xml:space="preserve">.  Any of the continuous variables can be considered fair game as explanatory variables. </w:t>
+        <w:t xml:space="preserve">.  Any of the continuous variables can be considered fair game as explanatory </w:t>
+      </w:r>
+      <w:r>
+        <w:rPr>
+          <w:rFonts w:cs="Times New Roman"/>
+          <w:color w:val="000000"/>
+        </w:rPr>
+        <w:lastRenderedPageBreak/>
+        <w:t xml:space="preserve">variables. </w:t>
       </w:r>
       <w:r>
         <w:rPr>
@@ -6579,7 +7469,6 @@
         <w:rPr>
           <w:rFonts w:cs="Times New Roman"/>
         </w:rPr>
-        <w:lastRenderedPageBreak/>
         <w:t xml:space="preserve">In what ways do variable transformation and outlier deletion impact the modeling process and the results?  </w:t>
       </w:r>
     </w:p>

</xml_diff>